<commit_message>
Week 3 coding assignment. Updated to have the link to the repository.
</commit_message>
<xml_diff>
--- a/Java-Week3_Coding-Assignment.docx
+++ b/Java-Week3_Coding-Assignment.docx
@@ -894,7 +894,7 @@
           <w:ilvl w:val="0"/>
           <w:numId w:val="0"/>
         </w:numPr>
-        <w:ind w:hanging="0"/>
+        <w:ind w:left="0" w:hanging="0"/>
         <w:rPr>
           <w:rFonts w:ascii="Calibri" w:hAnsi="Calibri"/>
           <w:sz w:val="24"/>
@@ -995,7 +995,7 @@
     <w:p>
       <w:pPr>
         <w:pStyle w:val="ListParagraph"/>
-        <w:ind w:hanging="0"/>
+        <w:ind w:left="720" w:hanging="0"/>
         <w:rPr>
           <w:rFonts w:ascii="Calibri" w:hAnsi="Calibri"/>
           <w:sz w:val="24"/>
@@ -1236,7 +1236,11 @@
         </w:rPr>
       </w:pPr>
       <w:r>
-        <w:rPr/>
+        <w:rPr>
+          <w:rFonts w:ascii="Calibri" w:hAnsi="Calibri"/>
+          <w:sz w:val="24"/>
+          <w:szCs w:val="24"/>
+        </w:rPr>
       </w:r>
     </w:p>
     <w:p>
@@ -1249,7 +1253,11 @@
         </w:rPr>
       </w:pPr>
       <w:r>
-        <w:rPr/>
+        <w:rPr>
+          <w:rFonts w:ascii="Calibri" w:hAnsi="Calibri"/>
+          <w:sz w:val="24"/>
+          <w:szCs w:val="24"/>
+        </w:rPr>
       </w:r>
     </w:p>
     <w:p>
@@ -1262,7 +1270,11 @@
         </w:rPr>
       </w:pPr>
       <w:r>
-        <w:rPr/>
+        <w:rPr>
+          <w:rFonts w:ascii="Calibri" w:hAnsi="Calibri"/>
+          <w:sz w:val="24"/>
+          <w:szCs w:val="24"/>
+        </w:rPr>
       </w:r>
     </w:p>
     <w:p>
@@ -1429,7 +1441,11 @@
         </w:rPr>
       </w:pPr>
       <w:r>
-        <w:rPr/>
+        <w:rPr>
+          <w:rFonts w:ascii="Calibri" w:hAnsi="Calibri"/>
+          <w:sz w:val="24"/>
+          <w:szCs w:val="24"/>
+        </w:rPr>
         <w:drawing>
           <wp:anchor behindDoc="0" distT="0" distB="0" distL="0" distR="0" simplePos="0" locked="0" layoutInCell="0" allowOverlap="1" relativeHeight="4">
             <wp:simplePos x="0" y="0"/>
@@ -1532,7 +1548,11 @@
         </w:rPr>
       </w:pPr>
       <w:r>
-        <w:rPr/>
+        <w:rPr>
+          <w:rFonts w:ascii="Calibri" w:hAnsi="Calibri"/>
+          <w:sz w:val="24"/>
+          <w:szCs w:val="24"/>
+        </w:rPr>
       </w:r>
     </w:p>
     <w:p>
@@ -1545,7 +1565,11 @@
         </w:rPr>
       </w:pPr>
       <w:r>
-        <w:rPr/>
+        <w:rPr>
+          <w:rFonts w:ascii="Calibri" w:hAnsi="Calibri"/>
+          <w:sz w:val="24"/>
+          <w:szCs w:val="24"/>
+        </w:rPr>
       </w:r>
     </w:p>
     <w:p>
@@ -1558,7 +1582,11 @@
         </w:rPr>
       </w:pPr>
       <w:r>
-        <w:rPr/>
+        <w:rPr>
+          <w:rFonts w:ascii="Calibri" w:hAnsi="Calibri"/>
+          <w:sz w:val="24"/>
+          <w:szCs w:val="24"/>
+        </w:rPr>
         <w:drawing>
           <wp:anchor behindDoc="0" distT="0" distB="0" distL="0" distR="0" simplePos="0" locked="0" layoutInCell="0" allowOverlap="1" relativeHeight="6">
             <wp:simplePos x="0" y="0"/>
@@ -1661,7 +1689,11 @@
         </w:rPr>
       </w:pPr>
       <w:r>
-        <w:rPr/>
+        <w:rPr>
+          <w:rFonts w:ascii="Calibri" w:hAnsi="Calibri"/>
+          <w:sz w:val="24"/>
+          <w:szCs w:val="24"/>
+        </w:rPr>
       </w:r>
     </w:p>
     <w:p>
@@ -1674,7 +1706,11 @@
         </w:rPr>
       </w:pPr>
       <w:r>
-        <w:rPr/>
+        <w:rPr>
+          <w:rFonts w:ascii="Calibri" w:hAnsi="Calibri"/>
+          <w:sz w:val="24"/>
+          <w:szCs w:val="24"/>
+        </w:rPr>
       </w:r>
     </w:p>
     <w:p>
@@ -1706,7 +1742,11 @@
         </w:rPr>
       </w:pPr>
       <w:r>
-        <w:rPr/>
+        <w:rPr>
+          <w:rFonts w:ascii="Calibri" w:hAnsi="Calibri"/>
+          <w:sz w:val="24"/>
+          <w:szCs w:val="24"/>
+        </w:rPr>
         <w:drawing>
           <wp:anchor behindDoc="0" distT="0" distB="0" distL="0" distR="0" simplePos="0" locked="0" layoutInCell="0" allowOverlap="1" relativeHeight="8">
             <wp:simplePos x="0" y="0"/>
@@ -1785,7 +1825,11 @@
         </w:rPr>
       </w:pPr>
       <w:r>
-        <w:rPr/>
+        <w:rPr>
+          <w:rFonts w:ascii="Calibri" w:hAnsi="Calibri"/>
+          <w:sz w:val="24"/>
+          <w:szCs w:val="24"/>
+        </w:rPr>
       </w:r>
     </w:p>
     <w:p>
@@ -1799,7 +1843,11 @@
         </w:rPr>
       </w:pPr>
       <w:r>
-        <w:rPr/>
+        <w:rPr>
+          <w:rFonts w:ascii="Calibri" w:hAnsi="Calibri"/>
+          <w:sz w:val="24"/>
+          <w:szCs w:val="24"/>
+        </w:rPr>
       </w:r>
     </w:p>
     <w:p>
@@ -1813,7 +1861,11 @@
         </w:rPr>
       </w:pPr>
       <w:r>
-        <w:rPr/>
+        <w:rPr>
+          <w:rFonts w:ascii="Calibri" w:hAnsi="Calibri"/>
+          <w:sz w:val="24"/>
+          <w:szCs w:val="24"/>
+        </w:rPr>
       </w:r>
     </w:p>
     <w:p>
@@ -1827,7 +1879,11 @@
         </w:rPr>
       </w:pPr>
       <w:r>
-        <w:rPr/>
+        <w:rPr>
+          <w:rFonts w:ascii="Calibri" w:hAnsi="Calibri"/>
+          <w:sz w:val="24"/>
+          <w:szCs w:val="24"/>
+        </w:rPr>
       </w:r>
     </w:p>
     <w:p>
@@ -1841,7 +1897,11 @@
         </w:rPr>
       </w:pPr>
       <w:r>
-        <w:rPr/>
+        <w:rPr>
+          <w:rFonts w:ascii="Calibri" w:hAnsi="Calibri"/>
+          <w:sz w:val="24"/>
+          <w:szCs w:val="24"/>
+        </w:rPr>
       </w:r>
     </w:p>
     <w:p>
@@ -1855,7 +1915,11 @@
         </w:rPr>
       </w:pPr>
       <w:r>
-        <w:rPr/>
+        <w:rPr>
+          <w:rFonts w:ascii="Calibri" w:hAnsi="Calibri"/>
+          <w:sz w:val="24"/>
+          <w:szCs w:val="24"/>
+        </w:rPr>
       </w:r>
     </w:p>
     <w:p>
@@ -1869,7 +1933,11 @@
         </w:rPr>
       </w:pPr>
       <w:r>
-        <w:rPr/>
+        <w:rPr>
+          <w:rFonts w:ascii="Calibri" w:hAnsi="Calibri"/>
+          <w:sz w:val="24"/>
+          <w:szCs w:val="24"/>
+        </w:rPr>
       </w:r>
     </w:p>
     <w:p>
@@ -1883,7 +1951,11 @@
         </w:rPr>
       </w:pPr>
       <w:r>
-        <w:rPr/>
+        <w:rPr>
+          <w:rFonts w:ascii="Calibri" w:hAnsi="Calibri"/>
+          <w:sz w:val="24"/>
+          <w:szCs w:val="24"/>
+        </w:rPr>
       </w:r>
     </w:p>
     <w:p>
@@ -1897,7 +1969,11 @@
         </w:rPr>
       </w:pPr>
       <w:r>
-        <w:rPr/>
+        <w:rPr>
+          <w:rFonts w:ascii="Calibri" w:hAnsi="Calibri"/>
+          <w:sz w:val="24"/>
+          <w:szCs w:val="24"/>
+        </w:rPr>
       </w:r>
     </w:p>
     <w:p>
@@ -1911,7 +1987,11 @@
         </w:rPr>
       </w:pPr>
       <w:r>
-        <w:rPr/>
+        <w:rPr>
+          <w:rFonts w:ascii="Calibri" w:hAnsi="Calibri"/>
+          <w:sz w:val="24"/>
+          <w:szCs w:val="24"/>
+        </w:rPr>
       </w:r>
     </w:p>
     <w:p>
@@ -1925,7 +2005,11 @@
         </w:rPr>
       </w:pPr>
       <w:r>
-        <w:rPr/>
+        <w:rPr>
+          <w:rFonts w:ascii="Calibri" w:hAnsi="Calibri"/>
+          <w:sz w:val="24"/>
+          <w:szCs w:val="24"/>
+        </w:rPr>
       </w:r>
     </w:p>
     <w:p>
@@ -1948,9 +2032,43 @@
         <w:t>URL to GitHub Repository:</w:t>
       </w:r>
     </w:p>
+    <w:p>
+      <w:pPr>
+        <w:pStyle w:val="Normal"/>
+        <w:spacing w:before="0" w:after="160"/>
+        <w:rPr>
+          <w:rFonts w:ascii="Calibri" w:hAnsi="Calibri"/>
+          <w:sz w:val="24"/>
+          <w:szCs w:val="24"/>
+        </w:rPr>
+      </w:pPr>
+      <w:hyperlink r:id="rId9">
+        <w:r>
+          <w:rPr>
+            <w:rStyle w:val="InternetLink"/>
+            <w:rFonts w:ascii="Calibri" w:hAnsi="Calibri"/>
+            <w:b/>
+            <w:sz w:val="24"/>
+            <w:szCs w:val="24"/>
+          </w:rPr>
+          <w:t>https://github.com/TrevorDYoung/week3CodingAssignment</w:t>
+        </w:r>
+      </w:hyperlink>
+      <w:hyperlink r:id="rId10">
+        <w:r>
+          <w:rPr>
+            <w:rFonts w:ascii="Calibri" w:hAnsi="Calibri"/>
+            <w:b/>
+            <w:sz w:val="24"/>
+            <w:szCs w:val="24"/>
+          </w:rPr>
+          <w:t xml:space="preserve"> </w:t>
+        </w:r>
+      </w:hyperlink>
+    </w:p>
     <w:sectPr>
-      <w:headerReference w:type="default" r:id="rId9"/>
-      <w:footerReference w:type="default" r:id="rId10"/>
+      <w:headerReference w:type="default" r:id="rId11"/>
+      <w:footerReference w:type="default" r:id="rId12"/>
       <w:type w:val="nextPage"/>
       <w:pgSz w:w="12240" w:h="15840"/>
       <w:pgMar w:left="1440" w:right="1440" w:header="720" w:top="1440" w:footer="720" w:bottom="1440" w:gutter="0"/>
@@ -2703,6 +2821,14 @@
       <w:rFonts w:eastAsia="" w:cs="" w:cstheme="majorBidi" w:eastAsiaTheme="majorEastAsia"/>
       <w:sz w:val="36"/>
       <w:szCs w:val="32"/>
+    </w:rPr>
+  </w:style>
+  <w:style w:type="character" w:styleId="InternetLink">
+    <w:name w:val="Hyperlink"/>
+    <w:rPr>
+      <w:color w:val="000080"/>
+      <w:u w:val="single"/>
+      <w:lang w:val="zxx" w:eastAsia="zxx" w:bidi="zxx"/>
     </w:rPr>
   </w:style>
   <w:style w:type="paragraph" w:styleId="Heading">

</xml_diff>